<commit_message>
completed and added files
</commit_message>
<xml_diff>
--- a/PyLesson_04/lesson_04 notes.docx
+++ b/PyLesson_04/lesson_04 notes.docx
@@ -41,10 +41,7 @@
         </w:numPr>
       </w:pPr>
       <w:r>
-        <w:t>When we create a new function, it is called defining a function. We define a function in Pyt</w:t>
-      </w:r>
-      <w:r>
-        <w:t>hon using the following format:</w:t>
+        <w:t>When we create a new function, it is called defining a function. We define a function in Python using the following format:</w:t>
       </w:r>
     </w:p>
     <w:p>
@@ -109,10 +106,7 @@
         <w:pStyle w:val="ListParagraph"/>
       </w:pPr>
       <w:r>
-        <w:t>Parameters declared into a function inside the parentheses on the end of the function name, j</w:t>
-      </w:r>
-      <w:r>
-        <w:t xml:space="preserve">ust like in the example below. </w:t>
+        <w:t xml:space="preserve">Parameters declared into a function inside the parentheses on the end of the function name, just like in the example below. </w:t>
       </w:r>
     </w:p>
     <w:p>
@@ -205,6 +199,63 @@
       </w:pPr>
       <w:r>
         <w:t>To make data part of a function you have to tab in.</w:t>
+      </w:r>
+    </w:p>
+    <w:p>
+      <w:pPr>
+        <w:pStyle w:val="ListParagraph"/>
+        <w:numPr>
+          <w:ilvl w:val="0"/>
+          <w:numId w:val="1"/>
+        </w:numPr>
+      </w:pPr>
+      <w:r>
+        <w:t>On the other hand, return functions "return" or give back a value when called.</w:t>
+      </w:r>
+    </w:p>
+    <w:p>
+      <w:pPr>
+        <w:pStyle w:val="ListParagraph"/>
+        <w:numPr>
+          <w:ilvl w:val="0"/>
+          <w:numId w:val="1"/>
+        </w:numPr>
+      </w:pPr>
+      <w:r>
+        <w:t>This value can then be printed or used in another function or calculation.</w:t>
+      </w:r>
+      <w:r>
+        <w:t xml:space="preserve"> EX:</w:t>
+      </w:r>
+    </w:p>
+    <w:p>
+      <w:pPr>
+        <w:pStyle w:val="ListParagraph"/>
+      </w:pPr>
+      <w:proofErr w:type="spellStart"/>
+      <w:r>
+        <w:t>Def</w:t>
+      </w:r>
+      <w:proofErr w:type="spellEnd"/>
+      <w:r>
+        <w:t xml:space="preserve"> </w:t>
+      </w:r>
+      <w:proofErr w:type="gramStart"/>
+      <w:r>
+        <w:t>cube(</w:t>
+      </w:r>
+      <w:proofErr w:type="gramEnd"/>
+      <w:r>
+        <w:t>side):</w:t>
+      </w:r>
+    </w:p>
+    <w:p>
+      <w:pPr>
+        <w:pStyle w:val="ListParagraph"/>
+      </w:pPr>
+      <w:r>
+        <w:tab/>
+        <w:t>return (side**3)</w:t>
       </w:r>
       <w:bookmarkStart w:id="0" w:name="_GoBack"/>
       <w:bookmarkEnd w:id="0"/>

</xml_diff>